<commit_message>
ui caso uso 1
</commit_message>
<xml_diff>
--- a/Desarrollo/MentalSync/Analisis/SGCSM-DDUI.docx
+++ b/Desarrollo/MentalSync/Analisis/SGCSM-DDUI.docx
@@ -285,16 +285,18 @@
     </w:p>
     <w:p/>
     <w:p>
-      <w:r>
-        <w:t>En el presente documento</w:t>
-      </w:r>
-    </w:p>
-    <w:p/>
-    <w:p/>
-    <w:p/>
-    <w:p>
-      <w:r>
-        <w:t>Pantalla de Inicio</w:t>
+      <w:pPr>
+        <w:pStyle w:val="Prrafodelista"/>
+        <w:numPr>
+          <w:ilvl w:val="0"/>
+          <w:numId w:val="1"/>
+        </w:numPr>
+      </w:pPr>
+      <w:r>
+        <w:t xml:space="preserve">CU001: </w:t>
+      </w:r>
+      <w:r>
+        <w:t>Iniciar sesión</w:t>
       </w:r>
     </w:p>
     <w:sectPr>
@@ -305,6 +307,103 @@
     </w:sectPr>
   </w:body>
 </w:document>
+</file>
+
+<file path=word/numbering.xml><?xml version="1.0" encoding="utf-8"?>
+<w:numbering xmlns:wpc="http://schemas.microsoft.com/office/word/2010/wordprocessingCanvas" xmlns:cx="http://schemas.microsoft.com/office/drawing/2014/chartex" xmlns:cx1="http://schemas.microsoft.com/office/drawing/2015/9/8/chartex" xmlns:cx2="http://schemas.microsoft.com/office/drawing/2015/10/21/chartex" xmlns:cx3="http://schemas.microsoft.com/office/drawing/2016/5/9/chartex" xmlns:cx4="http://schemas.microsoft.com/office/drawing/2016/5/10/chartex" xmlns:cx5="http://schemas.microsoft.com/office/drawing/2016/5/11/chartex" xmlns:cx6="http://schemas.microsoft.com/office/drawing/2016/5/12/chartex" xmlns:cx7="http://schemas.microsoft.com/office/drawing/2016/5/13/chartex" xmlns:cx8="http://schemas.microsoft.com/office/drawing/2016/5/14/chartex" xmlns:mc="http://schemas.openxmlformats.org/markup-compatibility/2006" xmlns:aink="http://schemas.microsoft.com/office/drawing/2016/ink" xmlns:am3d="http://schemas.microsoft.com/office/drawing/2017/model3d" xmlns:o="urn:schemas-microsoft-com:office:office" xmlns:oel="http://schemas.microsoft.com/office/2019/extlst" xmlns:r="http://schemas.openxmlformats.org/officeDocument/2006/relationships" xmlns:m="http://schemas.openxmlformats.org/officeDocument/2006/math" xmlns:v="urn:schemas-microsoft-com:vml" xmlns:wp14="http://schemas.microsoft.com/office/word/2010/wordprocessingDrawing" xmlns:wp="http://schemas.openxmlformats.org/drawingml/2006/wordprocessingDrawing" xmlns:w10="urn:schemas-microsoft-com:office:word" xmlns:w="http://schemas.openxmlformats.org/wordprocessingml/2006/main" xmlns:w14="http://schemas.microsoft.com/office/word/2010/wordml" xmlns:w15="http://schemas.microsoft.com/office/word/2012/wordml" xmlns:w16cex="http://schemas.microsoft.com/office/word/2018/wordml/cex" xmlns:w16cid="http://schemas.microsoft.com/office/word/2016/wordml/cid" xmlns:w16="http://schemas.microsoft.com/office/word/2018/wordml" xmlns:w16du="http://schemas.microsoft.com/office/word/2023/wordml/word16du" xmlns:w16sdtdh="http://schemas.microsoft.com/office/word/2020/wordml/sdtdatahash" xmlns:w16se="http://schemas.microsoft.com/office/word/2015/wordml/symex" xmlns:wpg="http://schemas.microsoft.com/office/word/2010/wordprocessingGroup" xmlns:wpi="http://schemas.microsoft.com/office/word/2010/wordprocessingInk" xmlns:wne="http://schemas.microsoft.com/office/word/2006/wordml" xmlns:wps="http://schemas.microsoft.com/office/word/2010/wordprocessingShape" mc:Ignorable="w14 w15 w16se w16cid w16 w16cex w16sdtdh w16du wp14">
+  <w:abstractNum w:abstractNumId="0" w15:restartNumberingAfterBreak="0">
+    <w:nsid w:val="6EE102D1"/>
+    <w:multiLevelType w:val="hybridMultilevel"/>
+    <w:tmpl w:val="22A8F244"/>
+    <w:lvl w:ilvl="0" w:tplc="080A000F">
+      <w:start w:val="1"/>
+      <w:numFmt w:val="decimal"/>
+      <w:lvlText w:val="%1."/>
+      <w:lvlJc w:val="left"/>
+      <w:pPr>
+        <w:ind w:left="720" w:hanging="360"/>
+      </w:pPr>
+      <w:rPr>
+        <w:rFonts w:hint="default"/>
+      </w:rPr>
+    </w:lvl>
+    <w:lvl w:ilvl="1" w:tplc="080A0019" w:tentative="1">
+      <w:start w:val="1"/>
+      <w:numFmt w:val="lowerLetter"/>
+      <w:lvlText w:val="%2."/>
+      <w:lvlJc w:val="left"/>
+      <w:pPr>
+        <w:ind w:left="1440" w:hanging="360"/>
+      </w:pPr>
+    </w:lvl>
+    <w:lvl w:ilvl="2" w:tplc="080A001B" w:tentative="1">
+      <w:start w:val="1"/>
+      <w:numFmt w:val="lowerRoman"/>
+      <w:lvlText w:val="%3."/>
+      <w:lvlJc w:val="right"/>
+      <w:pPr>
+        <w:ind w:left="2160" w:hanging="180"/>
+      </w:pPr>
+    </w:lvl>
+    <w:lvl w:ilvl="3" w:tplc="080A000F" w:tentative="1">
+      <w:start w:val="1"/>
+      <w:numFmt w:val="decimal"/>
+      <w:lvlText w:val="%4."/>
+      <w:lvlJc w:val="left"/>
+      <w:pPr>
+        <w:ind w:left="2880" w:hanging="360"/>
+      </w:pPr>
+    </w:lvl>
+    <w:lvl w:ilvl="4" w:tplc="080A0019" w:tentative="1">
+      <w:start w:val="1"/>
+      <w:numFmt w:val="lowerLetter"/>
+      <w:lvlText w:val="%5."/>
+      <w:lvlJc w:val="left"/>
+      <w:pPr>
+        <w:ind w:left="3600" w:hanging="360"/>
+      </w:pPr>
+    </w:lvl>
+    <w:lvl w:ilvl="5" w:tplc="080A001B" w:tentative="1">
+      <w:start w:val="1"/>
+      <w:numFmt w:val="lowerRoman"/>
+      <w:lvlText w:val="%6."/>
+      <w:lvlJc w:val="right"/>
+      <w:pPr>
+        <w:ind w:left="4320" w:hanging="180"/>
+      </w:pPr>
+    </w:lvl>
+    <w:lvl w:ilvl="6" w:tplc="080A000F" w:tentative="1">
+      <w:start w:val="1"/>
+      <w:numFmt w:val="decimal"/>
+      <w:lvlText w:val="%7."/>
+      <w:lvlJc w:val="left"/>
+      <w:pPr>
+        <w:ind w:left="5040" w:hanging="360"/>
+      </w:pPr>
+    </w:lvl>
+    <w:lvl w:ilvl="7" w:tplc="080A0019" w:tentative="1">
+      <w:start w:val="1"/>
+      <w:numFmt w:val="lowerLetter"/>
+      <w:lvlText w:val="%8."/>
+      <w:lvlJc w:val="left"/>
+      <w:pPr>
+        <w:ind w:left="5760" w:hanging="360"/>
+      </w:pPr>
+    </w:lvl>
+    <w:lvl w:ilvl="8" w:tplc="080A001B" w:tentative="1">
+      <w:start w:val="1"/>
+      <w:numFmt w:val="lowerRoman"/>
+      <w:lvlText w:val="%9."/>
+      <w:lvlJc w:val="right"/>
+      <w:pPr>
+        <w:ind w:left="6480" w:hanging="180"/>
+      </w:pPr>
+    </w:lvl>
+  </w:abstractNum>
+  <w:num w:numId="1" w16cid:durableId="1627852210">
+    <w:abstractNumId w:val="0"/>
+  </w:num>
+</w:numbering>
 </file>
 
 <file path=word/styles.xml><?xml version="1.0" encoding="utf-8"?>
@@ -890,6 +989,17 @@
       <w:szCs w:val="30"/>
     </w:rPr>
   </w:style>
+  <w:style w:type="paragraph" w:styleId="Prrafodelista">
+    <w:name w:val="List Paragraph"/>
+    <w:basedOn w:val="Normal"/>
+    <w:uiPriority w:val="34"/>
+    <w:qFormat/>
+    <w:rsid w:val="00824848"/>
+    <w:pPr>
+      <w:ind w:left="720"/>
+      <w:contextualSpacing/>
+    </w:pPr>
+  </w:style>
 </w:styles>
 </file>
 

</xml_diff>

<commit_message>
ui caso uso 2
</commit_message>
<xml_diff>
--- a/Desarrollo/MentalSync/Analisis/SGCSM-DDUI.docx
+++ b/Desarrollo/MentalSync/Analisis/SGCSM-DDUI.docx
@@ -167,27 +167,7 @@
           <w:sz w:val="32"/>
           <w:szCs w:val="32"/>
         </w:rPr>
-        <w:t xml:space="preserve">Mendoza </w:t>
-      </w:r>
-      <w:proofErr w:type="spellStart"/>
-      <w:r>
-        <w:rPr>
-          <w:rFonts w:ascii="Times New Roman" w:eastAsia="Times New Roman" w:hAnsi="Times New Roman" w:cs="Times New Roman"/>
-          <w:b/>
-          <w:sz w:val="32"/>
-          <w:szCs w:val="32"/>
-        </w:rPr>
-        <w:t>Gomez</w:t>
-      </w:r>
-      <w:proofErr w:type="spellEnd"/>
-      <w:r>
-        <w:rPr>
-          <w:rFonts w:ascii="Times New Roman" w:eastAsia="Times New Roman" w:hAnsi="Times New Roman" w:cs="Times New Roman"/>
-          <w:b/>
-          <w:sz w:val="32"/>
-          <w:szCs w:val="32"/>
-        </w:rPr>
-        <w:t>, Carlos Daniel</w:t>
+        <w:t>Mendoza Gomez, Carlos Daniel</w:t>
       </w:r>
     </w:p>
     <w:p>
@@ -297,6 +277,21 @@
       </w:r>
       <w:r>
         <w:t>Iniciar sesión</w:t>
+      </w:r>
+    </w:p>
+    <w:p>
+      <w:pPr>
+        <w:pStyle w:val="Prrafodelista"/>
+        <w:numPr>
+          <w:ilvl w:val="0"/>
+          <w:numId w:val="1"/>
+        </w:numPr>
+      </w:pPr>
+      <w:r>
+        <w:t xml:space="preserve">CU002: </w:t>
+      </w:r>
+      <w:r>
+        <w:t>Ver psicólogos</w:t>
       </w:r>
     </w:p>
     <w:sectPr>

</xml_diff>

<commit_message>
Todos los ui de casos de uso y nombre de version 1.1
</commit_message>
<xml_diff>
--- a/Desarrollo/MentalSync/Analisis/SGCSM-DDUI.docx
+++ b/Desarrollo/MentalSync/Analisis/SGCSM-DDUI.docx
@@ -210,6 +210,15 @@
           <w:szCs w:val="32"/>
         </w:rPr>
         <w:t>Versión</w:t>
+      </w:r>
+      <w:r>
+        <w:rPr>
+          <w:rFonts w:ascii="Times New Roman" w:eastAsia="Times New Roman" w:hAnsi="Times New Roman" w:cs="Times New Roman"/>
+          <w:b/>
+          <w:sz w:val="32"/>
+          <w:szCs w:val="32"/>
+        </w:rPr>
+        <w:t xml:space="preserve"> 1.1</w:t>
       </w:r>
     </w:p>
     <w:p>
@@ -275,6 +284,13 @@
     </w:p>
     <w:sdt>
       <w:sdtPr>
+        <w:rPr>
+          <w:rFonts w:ascii="Arial" w:eastAsia="Arial" w:hAnsi="Arial" w:cs="Arial"/>
+          <w:color w:val="auto"/>
+          <w:sz w:val="22"/>
+          <w:szCs w:val="22"/>
+          <w:lang w:val="es"/>
+        </w:rPr>
         <w:id w:val="-1563395488"/>
         <w:docPartObj>
           <w:docPartGallery w:val="Table of Contents"/>
@@ -283,13 +299,8 @@
       </w:sdtPr>
       <w:sdtEndPr>
         <w:rPr>
-          <w:rFonts w:ascii="Arial" w:eastAsia="Arial" w:hAnsi="Arial" w:cs="Arial"/>
           <w:b/>
           <w:bCs/>
-          <w:color w:val="auto"/>
-          <w:sz w:val="22"/>
-          <w:szCs w:val="22"/>
-          <w:lang w:val="es"/>
         </w:rPr>
       </w:sdtEndPr>
       <w:sdtContent>
@@ -658,7 +669,7 @@
                 <w:sz w:val="24"/>
                 <w:szCs w:val="24"/>
               </w:rPr>
-              <w:t>3</w:t>
+              <w:t>4</w:t>
             </w:r>
             <w:r>
               <w:rPr>
@@ -773,7 +784,7 @@
                 <w:sz w:val="24"/>
                 <w:szCs w:val="24"/>
               </w:rPr>
-              <w:t>3</w:t>
+              <w:t>4</w:t>
             </w:r>
             <w:r>
               <w:rPr>
@@ -888,7 +899,7 @@
                 <w:sz w:val="24"/>
                 <w:szCs w:val="24"/>
               </w:rPr>
-              <w:t>3</w:t>
+              <w:t>5</w:t>
             </w:r>
             <w:r>
               <w:rPr>
@@ -1003,7 +1014,7 @@
                 <w:sz w:val="24"/>
                 <w:szCs w:val="24"/>
               </w:rPr>
-              <w:t>3</w:t>
+              <w:t>5</w:t>
             </w:r>
             <w:r>
               <w:rPr>
@@ -1118,7 +1129,7 @@
                 <w:sz w:val="24"/>
                 <w:szCs w:val="24"/>
               </w:rPr>
-              <w:t>3</w:t>
+              <w:t>6</w:t>
             </w:r>
             <w:r>
               <w:rPr>
@@ -1233,7 +1244,7 @@
                 <w:sz w:val="24"/>
                 <w:szCs w:val="24"/>
               </w:rPr>
-              <w:t>3</w:t>
+              <w:t>6</w:t>
             </w:r>
             <w:r>
               <w:rPr>
@@ -1348,7 +1359,7 @@
                 <w:sz w:val="24"/>
                 <w:szCs w:val="24"/>
               </w:rPr>
-              <w:t>4</w:t>
+              <w:t>7</w:t>
             </w:r>
             <w:r>
               <w:rPr>
@@ -1463,7 +1474,7 @@
                 <w:sz w:val="24"/>
                 <w:szCs w:val="24"/>
               </w:rPr>
-              <w:t>4</w:t>
+              <w:t>8</w:t>
             </w:r>
             <w:r>
               <w:rPr>
@@ -1578,7 +1589,7 @@
                 <w:sz w:val="24"/>
                 <w:szCs w:val="24"/>
               </w:rPr>
-              <w:t>4</w:t>
+              <w:t>8</w:t>
             </w:r>
             <w:r>
               <w:rPr>
@@ -1693,7 +1704,7 @@
                 <w:sz w:val="24"/>
                 <w:szCs w:val="24"/>
               </w:rPr>
-              <w:t>4</w:t>
+              <w:t>9</w:t>
             </w:r>
             <w:r>
               <w:rPr>
@@ -1808,7 +1819,7 @@
                 <w:sz w:val="24"/>
                 <w:szCs w:val="24"/>
               </w:rPr>
-              <w:t>4</w:t>
+              <w:t>9</w:t>
             </w:r>
             <w:r>
               <w:rPr>
@@ -2928,7 +2939,7 @@
           <w:szCs w:val="24"/>
         </w:rPr>
         <w:drawing>
-          <wp:anchor distT="0" distB="0" distL="114300" distR="114300" simplePos="0" relativeHeight="251664384" behindDoc="0" locked="0" layoutInCell="1" allowOverlap="1" wp14:anchorId="6F70DC12" wp14:editId="4AAD1B47">
+          <wp:anchor distT="0" distB="0" distL="114300" distR="114300" simplePos="0" relativeHeight="251664384" behindDoc="0" locked="0" layoutInCell="1" allowOverlap="1" wp14:anchorId="6F70DC12" wp14:editId="71CBBC59">
             <wp:simplePos x="0" y="0"/>
             <wp:positionH relativeFrom="margin">
               <wp:align>right</wp:align>
@@ -3030,6 +3041,73 @@
           <w:szCs w:val="24"/>
         </w:rPr>
       </w:pPr>
+      <w:r>
+        <w:rPr>
+          <w:noProof/>
+        </w:rPr>
+        <w:drawing>
+          <wp:anchor distT="0" distB="0" distL="114300" distR="114300" simplePos="0" relativeHeight="251668480" behindDoc="0" locked="0" layoutInCell="1" allowOverlap="1" wp14:anchorId="242E11A7" wp14:editId="1FDCDF28">
+            <wp:simplePos x="0" y="0"/>
+            <wp:positionH relativeFrom="margin">
+              <wp:align>right</wp:align>
+            </wp:positionH>
+            <wp:positionV relativeFrom="margin">
+              <wp:posOffset>4327737</wp:posOffset>
+            </wp:positionV>
+            <wp:extent cx="5262245" cy="3162935"/>
+            <wp:effectExtent l="0" t="0" r="0" b="0"/>
+            <wp:wrapSquare wrapText="bothSides"/>
+            <wp:docPr id="1891188262" name="Imagen 7"/>
+            <wp:cNvGraphicFramePr>
+              <a:graphicFrameLocks xmlns:a="http://schemas.openxmlformats.org/drawingml/2006/main" noChangeAspect="1"/>
+            </wp:cNvGraphicFramePr>
+            <a:graphic xmlns:a="http://schemas.openxmlformats.org/drawingml/2006/main">
+              <a:graphicData uri="http://schemas.openxmlformats.org/drawingml/2006/picture">
+                <pic:pic xmlns:pic="http://schemas.openxmlformats.org/drawingml/2006/picture">
+                  <pic:nvPicPr>
+                    <pic:cNvPr id="0" name="Picture 7"/>
+                    <pic:cNvPicPr>
+                      <a:picLocks noChangeAspect="1" noChangeArrowheads="1"/>
+                    </pic:cNvPicPr>
+                  </pic:nvPicPr>
+                  <pic:blipFill>
+                    <a:blip r:embed="rId13" cstate="print">
+                      <a:extLst>
+                        <a:ext uri="{28A0092B-C50C-407E-A947-70E740481C1C}">
+                          <a14:useLocalDpi xmlns:a14="http://schemas.microsoft.com/office/drawing/2010/main" val="0"/>
+                        </a:ext>
+                      </a:extLst>
+                    </a:blip>
+                    <a:srcRect/>
+                    <a:stretch>
+                      <a:fillRect/>
+                    </a:stretch>
+                  </pic:blipFill>
+                  <pic:spPr bwMode="auto">
+                    <a:xfrm>
+                      <a:off x="0" y="0"/>
+                      <a:ext cx="5262245" cy="3162935"/>
+                    </a:xfrm>
+                    <a:prstGeom prst="rect">
+                      <a:avLst/>
+                    </a:prstGeom>
+                    <a:noFill/>
+                    <a:ln>
+                      <a:noFill/>
+                    </a:ln>
+                  </pic:spPr>
+                </pic:pic>
+              </a:graphicData>
+            </a:graphic>
+            <wp14:sizeRelH relativeFrom="margin">
+              <wp14:pctWidth>0</wp14:pctWidth>
+            </wp14:sizeRelH>
+            <wp14:sizeRelV relativeFrom="margin">
+              <wp14:pctHeight>0</wp14:pctHeight>
+            </wp14:sizeRelV>
+          </wp:anchor>
+        </w:drawing>
+      </w:r>
     </w:p>
     <w:p>
       <w:pPr>
@@ -3089,92 +3167,160 @@
           <w:szCs w:val="24"/>
         </w:rPr>
       </w:pPr>
-    </w:p>
-    <w:p>
-      <w:pPr>
-        <w:pStyle w:val="Prrafodelista"/>
-        <w:rPr>
-          <w:rFonts w:ascii="Times New Roman" w:hAnsi="Times New Roman" w:cs="Times New Roman"/>
-          <w:sz w:val="24"/>
-          <w:szCs w:val="24"/>
-        </w:rPr>
-      </w:pPr>
-    </w:p>
-    <w:p>
-      <w:pPr>
-        <w:pStyle w:val="Prrafodelista"/>
-        <w:rPr>
-          <w:rFonts w:ascii="Times New Roman" w:hAnsi="Times New Roman" w:cs="Times New Roman"/>
-          <w:sz w:val="24"/>
-          <w:szCs w:val="24"/>
-        </w:rPr>
-      </w:pPr>
-    </w:p>
-    <w:p>
-      <w:pPr>
-        <w:pStyle w:val="Prrafodelista"/>
-        <w:rPr>
-          <w:rFonts w:ascii="Times New Roman" w:hAnsi="Times New Roman" w:cs="Times New Roman"/>
-          <w:sz w:val="24"/>
-          <w:szCs w:val="24"/>
-        </w:rPr>
-      </w:pPr>
-    </w:p>
-    <w:p>
-      <w:pPr>
-        <w:pStyle w:val="Prrafodelista"/>
-        <w:rPr>
-          <w:rFonts w:ascii="Times New Roman" w:hAnsi="Times New Roman" w:cs="Times New Roman"/>
-          <w:sz w:val="24"/>
-          <w:szCs w:val="24"/>
-        </w:rPr>
-      </w:pPr>
-    </w:p>
-    <w:p>
-      <w:pPr>
-        <w:pStyle w:val="Prrafodelista"/>
-        <w:rPr>
-          <w:rFonts w:ascii="Times New Roman" w:hAnsi="Times New Roman" w:cs="Times New Roman"/>
-          <w:sz w:val="24"/>
-          <w:szCs w:val="24"/>
-        </w:rPr>
-      </w:pPr>
-    </w:p>
-    <w:p>
-      <w:pPr>
-        <w:pStyle w:val="Prrafodelista"/>
-        <w:rPr>
-          <w:rFonts w:ascii="Times New Roman" w:hAnsi="Times New Roman" w:cs="Times New Roman"/>
-          <w:sz w:val="24"/>
-          <w:szCs w:val="24"/>
-        </w:rPr>
-      </w:pPr>
-    </w:p>
-    <w:p>
-      <w:pPr>
-        <w:pStyle w:val="Prrafodelista"/>
-        <w:rPr>
-          <w:rFonts w:ascii="Times New Roman" w:hAnsi="Times New Roman" w:cs="Times New Roman"/>
-          <w:sz w:val="24"/>
-          <w:szCs w:val="24"/>
-        </w:rPr>
-      </w:pPr>
-    </w:p>
-    <w:p>
-      <w:pPr>
-        <w:pStyle w:val="Prrafodelista"/>
-        <w:rPr>
-          <w:rFonts w:ascii="Times New Roman" w:hAnsi="Times New Roman" w:cs="Times New Roman"/>
-          <w:sz w:val="24"/>
-          <w:szCs w:val="24"/>
-        </w:rPr>
-      </w:pPr>
+      <w:r>
+        <w:rPr>
+          <w:rFonts w:ascii="Times New Roman" w:hAnsi="Times New Roman" w:cs="Times New Roman"/>
+          <w:noProof/>
+          <w:sz w:val="24"/>
+          <w:szCs w:val="24"/>
+        </w:rPr>
+        <w:lastRenderedPageBreak/>
+        <w:drawing>
+          <wp:anchor distT="0" distB="0" distL="114300" distR="114300" simplePos="0" relativeHeight="251665408" behindDoc="0" locked="0" layoutInCell="1" allowOverlap="1" wp14:anchorId="720876B4" wp14:editId="000A2292">
+            <wp:simplePos x="0" y="0"/>
+            <wp:positionH relativeFrom="margin">
+              <wp:align>right</wp:align>
+            </wp:positionH>
+            <wp:positionV relativeFrom="margin">
+              <wp:posOffset>28575</wp:posOffset>
+            </wp:positionV>
+            <wp:extent cx="5232400" cy="3138170"/>
+            <wp:effectExtent l="0" t="0" r="6350" b="5080"/>
+            <wp:wrapSquare wrapText="bothSides"/>
+            <wp:docPr id="667716507" name="Imagen 1"/>
+            <wp:cNvGraphicFramePr>
+              <a:graphicFrameLocks xmlns:a="http://schemas.openxmlformats.org/drawingml/2006/main" noChangeAspect="1"/>
+            </wp:cNvGraphicFramePr>
+            <a:graphic xmlns:a="http://schemas.openxmlformats.org/drawingml/2006/main">
+              <a:graphicData uri="http://schemas.openxmlformats.org/drawingml/2006/picture">
+                <pic:pic xmlns:pic="http://schemas.openxmlformats.org/drawingml/2006/picture">
+                  <pic:nvPicPr>
+                    <pic:cNvPr id="0" name="Picture 1"/>
+                    <pic:cNvPicPr>
+                      <a:picLocks noChangeAspect="1" noChangeArrowheads="1"/>
+                    </pic:cNvPicPr>
+                  </pic:nvPicPr>
+                  <pic:blipFill>
+                    <a:blip r:embed="rId14" cstate="print">
+                      <a:extLst>
+                        <a:ext uri="{28A0092B-C50C-407E-A947-70E740481C1C}">
+                          <a14:useLocalDpi xmlns:a14="http://schemas.microsoft.com/office/drawing/2010/main" val="0"/>
+                        </a:ext>
+                      </a:extLst>
+                    </a:blip>
+                    <a:srcRect/>
+                    <a:stretch>
+                      <a:fillRect/>
+                    </a:stretch>
+                  </pic:blipFill>
+                  <pic:spPr bwMode="auto">
+                    <a:xfrm>
+                      <a:off x="0" y="0"/>
+                      <a:ext cx="5232400" cy="3138170"/>
+                    </a:xfrm>
+                    <a:prstGeom prst="rect">
+                      <a:avLst/>
+                    </a:prstGeom>
+                    <a:noFill/>
+                    <a:ln>
+                      <a:noFill/>
+                    </a:ln>
+                  </pic:spPr>
+                </pic:pic>
+              </a:graphicData>
+            </a:graphic>
+            <wp14:sizeRelH relativeFrom="margin">
+              <wp14:pctWidth>0</wp14:pctWidth>
+            </wp14:sizeRelH>
+            <wp14:sizeRelV relativeFrom="margin">
+              <wp14:pctHeight>0</wp14:pctHeight>
+            </wp14:sizeRelV>
+          </wp:anchor>
+        </w:drawing>
+      </w:r>
     </w:p>
     <w:p>
       <w:pPr>
         <w:pStyle w:val="Ttulo1"/>
+        <w:numPr>
+          <w:ilvl w:val="0"/>
+          <w:numId w:val="0"/>
+        </w:numPr>
+        <w:ind w:left="720"/>
       </w:pPr>
       <w:bookmarkStart w:id="8" w:name="_Toc180696534"/>
+    </w:p>
+    <w:p>
+      <w:pPr>
+        <w:pStyle w:val="Ttulo1"/>
+      </w:pPr>
+      <w:r>
+        <w:rPr>
+          <w:noProof/>
+        </w:rPr>
+        <w:drawing>
+          <wp:anchor distT="0" distB="0" distL="114300" distR="114300" simplePos="0" relativeHeight="251667456" behindDoc="0" locked="0" layoutInCell="1" allowOverlap="1" wp14:anchorId="26B0C0E4" wp14:editId="57EED264">
+            <wp:simplePos x="0" y="0"/>
+            <wp:positionH relativeFrom="margin">
+              <wp:align>right</wp:align>
+            </wp:positionH>
+            <wp:positionV relativeFrom="margin">
+              <wp:posOffset>3962309</wp:posOffset>
+            </wp:positionV>
+            <wp:extent cx="5245100" cy="3150235"/>
+            <wp:effectExtent l="0" t="0" r="0" b="0"/>
+            <wp:wrapTopAndBottom/>
+            <wp:docPr id="719111316" name="Imagen 5"/>
+            <wp:cNvGraphicFramePr>
+              <a:graphicFrameLocks xmlns:a="http://schemas.openxmlformats.org/drawingml/2006/main" noChangeAspect="1"/>
+            </wp:cNvGraphicFramePr>
+            <a:graphic xmlns:a="http://schemas.openxmlformats.org/drawingml/2006/main">
+              <a:graphicData uri="http://schemas.openxmlformats.org/drawingml/2006/picture">
+                <pic:pic xmlns:pic="http://schemas.openxmlformats.org/drawingml/2006/picture">
+                  <pic:nvPicPr>
+                    <pic:cNvPr id="0" name="Picture 5"/>
+                    <pic:cNvPicPr>
+                      <a:picLocks noChangeAspect="1" noChangeArrowheads="1"/>
+                    </pic:cNvPicPr>
+                  </pic:nvPicPr>
+                  <pic:blipFill>
+                    <a:blip r:embed="rId15" cstate="print">
+                      <a:extLst>
+                        <a:ext uri="{28A0092B-C50C-407E-A947-70E740481C1C}">
+                          <a14:useLocalDpi xmlns:a14="http://schemas.microsoft.com/office/drawing/2010/main" val="0"/>
+                        </a:ext>
+                      </a:extLst>
+                    </a:blip>
+                    <a:srcRect/>
+                    <a:stretch>
+                      <a:fillRect/>
+                    </a:stretch>
+                  </pic:blipFill>
+                  <pic:spPr bwMode="auto">
+                    <a:xfrm>
+                      <a:off x="0" y="0"/>
+                      <a:ext cx="5245100" cy="3150235"/>
+                    </a:xfrm>
+                    <a:prstGeom prst="rect">
+                      <a:avLst/>
+                    </a:prstGeom>
+                    <a:noFill/>
+                    <a:ln>
+                      <a:noFill/>
+                    </a:ln>
+                  </pic:spPr>
+                </pic:pic>
+              </a:graphicData>
+            </a:graphic>
+            <wp14:sizeRelH relativeFrom="margin">
+              <wp14:pctWidth>0</wp14:pctWidth>
+            </wp14:sizeRelH>
+            <wp14:sizeRelV relativeFrom="margin">
+              <wp14:pctHeight>0</wp14:pctHeight>
+            </wp14:sizeRelV>
+          </wp:anchor>
+        </w:drawing>
+      </w:r>
       <w:r>
         <w:t>CU009: Gestionar historial de citas</w:t>
       </w:r>
@@ -3192,47 +3338,69 @@
     </w:p>
     <w:p>
       <w:pPr>
-        <w:pStyle w:val="Prrafodelista"/>
-        <w:rPr>
-          <w:rFonts w:ascii="Times New Roman" w:hAnsi="Times New Roman" w:cs="Times New Roman"/>
-          <w:sz w:val="24"/>
-          <w:szCs w:val="24"/>
-        </w:rPr>
-      </w:pPr>
-    </w:p>
-    <w:p>
-      <w:pPr>
-        <w:pStyle w:val="Prrafodelista"/>
-        <w:rPr>
-          <w:rFonts w:ascii="Times New Roman" w:hAnsi="Times New Roman" w:cs="Times New Roman"/>
-          <w:sz w:val="24"/>
-          <w:szCs w:val="24"/>
-        </w:rPr>
-      </w:pPr>
-    </w:p>
-    <w:p>
-      <w:pPr>
-        <w:pStyle w:val="Prrafodelista"/>
-        <w:rPr>
-          <w:rFonts w:ascii="Times New Roman" w:hAnsi="Times New Roman" w:cs="Times New Roman"/>
-          <w:sz w:val="24"/>
-          <w:szCs w:val="24"/>
-        </w:rPr>
-      </w:pPr>
-    </w:p>
-    <w:p>
-      <w:pPr>
-        <w:pStyle w:val="Prrafodelista"/>
-        <w:rPr>
-          <w:rFonts w:ascii="Times New Roman" w:hAnsi="Times New Roman" w:cs="Times New Roman"/>
-          <w:sz w:val="24"/>
-          <w:szCs w:val="24"/>
-        </w:rPr>
-      </w:pPr>
-    </w:p>
-    <w:p>
-      <w:pPr>
-        <w:pStyle w:val="Prrafodelista"/>
+        <w:rPr>
+          <w:rFonts w:ascii="Times New Roman" w:hAnsi="Times New Roman" w:cs="Times New Roman"/>
+          <w:sz w:val="24"/>
+          <w:szCs w:val="24"/>
+        </w:rPr>
+      </w:pPr>
+    </w:p>
+    <w:p>
+      <w:pPr>
+        <w:rPr>
+          <w:rFonts w:ascii="Times New Roman" w:hAnsi="Times New Roman" w:cs="Times New Roman"/>
+          <w:sz w:val="24"/>
+          <w:szCs w:val="24"/>
+        </w:rPr>
+      </w:pPr>
+    </w:p>
+    <w:p>
+      <w:pPr>
+        <w:rPr>
+          <w:rFonts w:ascii="Times New Roman" w:hAnsi="Times New Roman" w:cs="Times New Roman"/>
+          <w:sz w:val="24"/>
+          <w:szCs w:val="24"/>
+        </w:rPr>
+      </w:pPr>
+    </w:p>
+    <w:p>
+      <w:pPr>
+        <w:rPr>
+          <w:rFonts w:ascii="Times New Roman" w:hAnsi="Times New Roman" w:cs="Times New Roman"/>
+          <w:sz w:val="24"/>
+          <w:szCs w:val="24"/>
+        </w:rPr>
+      </w:pPr>
+    </w:p>
+    <w:p>
+      <w:pPr>
+        <w:rPr>
+          <w:rFonts w:ascii="Times New Roman" w:hAnsi="Times New Roman" w:cs="Times New Roman"/>
+          <w:sz w:val="24"/>
+          <w:szCs w:val="24"/>
+        </w:rPr>
+      </w:pPr>
+    </w:p>
+    <w:p>
+      <w:pPr>
+        <w:rPr>
+          <w:rFonts w:ascii="Times New Roman" w:hAnsi="Times New Roman" w:cs="Times New Roman"/>
+          <w:sz w:val="24"/>
+          <w:szCs w:val="24"/>
+        </w:rPr>
+      </w:pPr>
+    </w:p>
+    <w:p>
+      <w:pPr>
+        <w:rPr>
+          <w:rFonts w:ascii="Times New Roman" w:hAnsi="Times New Roman" w:cs="Times New Roman"/>
+          <w:sz w:val="24"/>
+          <w:szCs w:val="24"/>
+        </w:rPr>
+      </w:pPr>
+    </w:p>
+    <w:p>
+      <w:pPr>
         <w:rPr>
           <w:rFonts w:ascii="Times New Roman" w:hAnsi="Times New Roman" w:cs="Times New Roman"/>
           <w:sz w:val="24"/>
@@ -3245,6 +3413,74 @@
         <w:pStyle w:val="Ttulo1"/>
       </w:pPr>
       <w:bookmarkStart w:id="9" w:name="_Toc180696535"/>
+      <w:r>
+        <w:rPr>
+          <w:noProof/>
+        </w:rPr>
+        <w:lastRenderedPageBreak/>
+        <w:drawing>
+          <wp:anchor distT="0" distB="0" distL="114300" distR="114300" simplePos="0" relativeHeight="251669504" behindDoc="0" locked="0" layoutInCell="1" allowOverlap="1" wp14:anchorId="603B589E" wp14:editId="60DB4B91">
+            <wp:simplePos x="0" y="0"/>
+            <wp:positionH relativeFrom="margin">
+              <wp:align>right</wp:align>
+            </wp:positionH>
+            <wp:positionV relativeFrom="margin">
+              <wp:posOffset>373380</wp:posOffset>
+            </wp:positionV>
+            <wp:extent cx="5280660" cy="3173095"/>
+            <wp:effectExtent l="0" t="0" r="0" b="8255"/>
+            <wp:wrapSquare wrapText="bothSides"/>
+            <wp:docPr id="2011447835" name="Imagen 8"/>
+            <wp:cNvGraphicFramePr>
+              <a:graphicFrameLocks xmlns:a="http://schemas.openxmlformats.org/drawingml/2006/main" noChangeAspect="1"/>
+            </wp:cNvGraphicFramePr>
+            <a:graphic xmlns:a="http://schemas.openxmlformats.org/drawingml/2006/main">
+              <a:graphicData uri="http://schemas.openxmlformats.org/drawingml/2006/picture">
+                <pic:pic xmlns:pic="http://schemas.openxmlformats.org/drawingml/2006/picture">
+                  <pic:nvPicPr>
+                    <pic:cNvPr id="0" name="Picture 8"/>
+                    <pic:cNvPicPr>
+                      <a:picLocks noChangeAspect="1" noChangeArrowheads="1"/>
+                    </pic:cNvPicPr>
+                  </pic:nvPicPr>
+                  <pic:blipFill>
+                    <a:blip r:embed="rId16" cstate="print">
+                      <a:extLst>
+                        <a:ext uri="{28A0092B-C50C-407E-A947-70E740481C1C}">
+                          <a14:useLocalDpi xmlns:a14="http://schemas.microsoft.com/office/drawing/2010/main" val="0"/>
+                        </a:ext>
+                      </a:extLst>
+                    </a:blip>
+                    <a:srcRect/>
+                    <a:stretch>
+                      <a:fillRect/>
+                    </a:stretch>
+                  </pic:blipFill>
+                  <pic:spPr bwMode="auto">
+                    <a:xfrm>
+                      <a:off x="0" y="0"/>
+                      <a:ext cx="5280660" cy="3173095"/>
+                    </a:xfrm>
+                    <a:prstGeom prst="rect">
+                      <a:avLst/>
+                    </a:prstGeom>
+                    <a:noFill/>
+                    <a:ln>
+                      <a:noFill/>
+                    </a:ln>
+                  </pic:spPr>
+                </pic:pic>
+              </a:graphicData>
+            </a:graphic>
+            <wp14:sizeRelH relativeFrom="margin">
+              <wp14:pctWidth>0</wp14:pctWidth>
+            </wp14:sizeRelH>
+            <wp14:sizeRelV relativeFrom="margin">
+              <wp14:pctHeight>0</wp14:pctHeight>
+            </wp14:sizeRelV>
+          </wp:anchor>
+        </w:drawing>
+      </w:r>
       <w:r>
         <w:t>CU010: Modificar datos</w:t>
       </w:r>
@@ -3273,25 +3509,6 @@
     <w:p>
       <w:pPr>
         <w:pStyle w:val="Prrafodelista"/>
-        <w:rPr>
-          <w:rFonts w:ascii="Times New Roman" w:hAnsi="Times New Roman" w:cs="Times New Roman"/>
-          <w:sz w:val="24"/>
-          <w:szCs w:val="24"/>
-        </w:rPr>
-      </w:pPr>
-    </w:p>
-    <w:p>
-      <w:pPr>
-        <w:pStyle w:val="Prrafodelista"/>
-        <w:rPr>
-          <w:rFonts w:ascii="Times New Roman" w:hAnsi="Times New Roman" w:cs="Times New Roman"/>
-          <w:sz w:val="24"/>
-          <w:szCs w:val="24"/>
-        </w:rPr>
-      </w:pPr>
-    </w:p>
-    <w:p>
-      <w:pPr>
         <w:rPr>
           <w:rFonts w:ascii="Times New Roman" w:hAnsi="Times New Roman" w:cs="Times New Roman"/>
           <w:sz w:val="24"/>
@@ -3328,6 +3545,106 @@
           <w:szCs w:val="24"/>
         </w:rPr>
       </w:pPr>
+      <w:r>
+        <w:rPr>
+          <w:rFonts w:ascii="Times New Roman" w:hAnsi="Times New Roman" w:cs="Times New Roman"/>
+          <w:noProof/>
+          <w:sz w:val="24"/>
+          <w:szCs w:val="24"/>
+        </w:rPr>
+        <w:drawing>
+          <wp:anchor distT="0" distB="0" distL="114300" distR="114300" simplePos="0" relativeHeight="251670528" behindDoc="0" locked="0" layoutInCell="1" allowOverlap="1" wp14:anchorId="161BCE61" wp14:editId="32A0E0C2">
+            <wp:simplePos x="0" y="0"/>
+            <wp:positionH relativeFrom="margin">
+              <wp:align>right</wp:align>
+            </wp:positionH>
+            <wp:positionV relativeFrom="margin">
+              <wp:posOffset>4752975</wp:posOffset>
+            </wp:positionV>
+            <wp:extent cx="5249545" cy="3153410"/>
+            <wp:effectExtent l="0" t="0" r="8255" b="8890"/>
+            <wp:wrapSquare wrapText="bothSides"/>
+            <wp:docPr id="873930718" name="Imagen 4"/>
+            <wp:cNvGraphicFramePr>
+              <a:graphicFrameLocks xmlns:a="http://schemas.openxmlformats.org/drawingml/2006/main" noChangeAspect="1"/>
+            </wp:cNvGraphicFramePr>
+            <a:graphic xmlns:a="http://schemas.openxmlformats.org/drawingml/2006/main">
+              <a:graphicData uri="http://schemas.openxmlformats.org/drawingml/2006/picture">
+                <pic:pic xmlns:pic="http://schemas.openxmlformats.org/drawingml/2006/picture">
+                  <pic:nvPicPr>
+                    <pic:cNvPr id="0" name="Picture 4"/>
+                    <pic:cNvPicPr>
+                      <a:picLocks noChangeAspect="1" noChangeArrowheads="1"/>
+                    </pic:cNvPicPr>
+                  </pic:nvPicPr>
+                  <pic:blipFill>
+                    <a:blip r:embed="rId17" cstate="print">
+                      <a:extLst>
+                        <a:ext uri="{28A0092B-C50C-407E-A947-70E740481C1C}">
+                          <a14:useLocalDpi xmlns:a14="http://schemas.microsoft.com/office/drawing/2010/main" val="0"/>
+                        </a:ext>
+                      </a:extLst>
+                    </a:blip>
+                    <a:srcRect/>
+                    <a:stretch>
+                      <a:fillRect/>
+                    </a:stretch>
+                  </pic:blipFill>
+                  <pic:spPr bwMode="auto">
+                    <a:xfrm>
+                      <a:off x="0" y="0"/>
+                      <a:ext cx="5249545" cy="3153410"/>
+                    </a:xfrm>
+                    <a:prstGeom prst="rect">
+                      <a:avLst/>
+                    </a:prstGeom>
+                    <a:noFill/>
+                    <a:ln>
+                      <a:noFill/>
+                    </a:ln>
+                  </pic:spPr>
+                </pic:pic>
+              </a:graphicData>
+            </a:graphic>
+            <wp14:sizeRelH relativeFrom="margin">
+              <wp14:pctWidth>0</wp14:pctWidth>
+            </wp14:sizeRelH>
+            <wp14:sizeRelV relativeFrom="margin">
+              <wp14:pctHeight>0</wp14:pctHeight>
+            </wp14:sizeRelV>
+          </wp:anchor>
+        </w:drawing>
+      </w:r>
+    </w:p>
+    <w:p>
+      <w:pPr>
+        <w:pStyle w:val="Prrafodelista"/>
+        <w:rPr>
+          <w:rFonts w:ascii="Times New Roman" w:hAnsi="Times New Roman" w:cs="Times New Roman"/>
+          <w:sz w:val="24"/>
+          <w:szCs w:val="24"/>
+        </w:rPr>
+      </w:pPr>
+    </w:p>
+    <w:p>
+      <w:pPr>
+        <w:pStyle w:val="Prrafodelista"/>
+        <w:rPr>
+          <w:rFonts w:ascii="Times New Roman" w:hAnsi="Times New Roman" w:cs="Times New Roman"/>
+          <w:sz w:val="24"/>
+          <w:szCs w:val="24"/>
+        </w:rPr>
+      </w:pPr>
+    </w:p>
+    <w:p>
+      <w:pPr>
+        <w:pStyle w:val="Prrafodelista"/>
+        <w:rPr>
+          <w:rFonts w:ascii="Times New Roman" w:hAnsi="Times New Roman" w:cs="Times New Roman"/>
+          <w:sz w:val="24"/>
+          <w:szCs w:val="24"/>
+        </w:rPr>
+      </w:pPr>
     </w:p>
     <w:p>
       <w:pPr>
@@ -3376,6 +3693,208 @@
           <w:szCs w:val="24"/>
         </w:rPr>
       </w:pPr>
+      <w:r>
+        <w:rPr>
+          <w:noProof/>
+        </w:rPr>
+        <w:drawing>
+          <wp:anchor distT="0" distB="0" distL="114300" distR="114300" simplePos="0" relativeHeight="251666432" behindDoc="0" locked="0" layoutInCell="1" allowOverlap="1" wp14:anchorId="467C9A31" wp14:editId="3966AA52">
+            <wp:simplePos x="0" y="0"/>
+            <wp:positionH relativeFrom="margin">
+              <wp:align>right</wp:align>
+            </wp:positionH>
+            <wp:positionV relativeFrom="margin">
+              <wp:posOffset>606848</wp:posOffset>
+            </wp:positionV>
+            <wp:extent cx="5282565" cy="3173095"/>
+            <wp:effectExtent l="0" t="0" r="0" b="8255"/>
+            <wp:wrapSquare wrapText="bothSides"/>
+            <wp:docPr id="1249324705" name="Imagen 2"/>
+            <wp:cNvGraphicFramePr>
+              <a:graphicFrameLocks xmlns:a="http://schemas.openxmlformats.org/drawingml/2006/main" noChangeAspect="1"/>
+            </wp:cNvGraphicFramePr>
+            <a:graphic xmlns:a="http://schemas.openxmlformats.org/drawingml/2006/main">
+              <a:graphicData uri="http://schemas.openxmlformats.org/drawingml/2006/picture">
+                <pic:pic xmlns:pic="http://schemas.openxmlformats.org/drawingml/2006/picture">
+                  <pic:nvPicPr>
+                    <pic:cNvPr id="0" name="Picture 2"/>
+                    <pic:cNvPicPr>
+                      <a:picLocks noChangeAspect="1" noChangeArrowheads="1"/>
+                    </pic:cNvPicPr>
+                  </pic:nvPicPr>
+                  <pic:blipFill>
+                    <a:blip r:embed="rId18" cstate="print">
+                      <a:extLst>
+                        <a:ext uri="{28A0092B-C50C-407E-A947-70E740481C1C}">
+                          <a14:useLocalDpi xmlns:a14="http://schemas.microsoft.com/office/drawing/2010/main" val="0"/>
+                        </a:ext>
+                      </a:extLst>
+                    </a:blip>
+                    <a:srcRect/>
+                    <a:stretch>
+                      <a:fillRect/>
+                    </a:stretch>
+                  </pic:blipFill>
+                  <pic:spPr bwMode="auto">
+                    <a:xfrm>
+                      <a:off x="0" y="0"/>
+                      <a:ext cx="5282565" cy="3173095"/>
+                    </a:xfrm>
+                    <a:prstGeom prst="rect">
+                      <a:avLst/>
+                    </a:prstGeom>
+                    <a:noFill/>
+                    <a:ln>
+                      <a:noFill/>
+                    </a:ln>
+                  </pic:spPr>
+                </pic:pic>
+              </a:graphicData>
+            </a:graphic>
+            <wp14:sizeRelH relativeFrom="margin">
+              <wp14:pctWidth>0</wp14:pctWidth>
+            </wp14:sizeRelH>
+            <wp14:sizeRelV relativeFrom="margin">
+              <wp14:pctHeight>0</wp14:pctHeight>
+            </wp14:sizeRelV>
+          </wp:anchor>
+        </w:drawing>
+      </w:r>
+    </w:p>
+    <w:p>
+      <w:pPr>
+        <w:rPr>
+          <w:rFonts w:ascii="Times New Roman" w:hAnsi="Times New Roman" w:cs="Times New Roman"/>
+          <w:sz w:val="24"/>
+          <w:szCs w:val="24"/>
+        </w:rPr>
+      </w:pPr>
+    </w:p>
+    <w:p>
+      <w:pPr>
+        <w:rPr>
+          <w:rFonts w:ascii="Times New Roman" w:hAnsi="Times New Roman" w:cs="Times New Roman"/>
+          <w:sz w:val="24"/>
+          <w:szCs w:val="24"/>
+        </w:rPr>
+      </w:pPr>
+    </w:p>
+    <w:p>
+      <w:pPr>
+        <w:rPr>
+          <w:rFonts w:ascii="Times New Roman" w:hAnsi="Times New Roman" w:cs="Times New Roman"/>
+          <w:sz w:val="24"/>
+          <w:szCs w:val="24"/>
+        </w:rPr>
+      </w:pPr>
+    </w:p>
+    <w:p>
+      <w:pPr>
+        <w:rPr>
+          <w:rFonts w:ascii="Times New Roman" w:hAnsi="Times New Roman" w:cs="Times New Roman"/>
+          <w:sz w:val="24"/>
+          <w:szCs w:val="24"/>
+        </w:rPr>
+      </w:pPr>
+    </w:p>
+    <w:p>
+      <w:pPr>
+        <w:rPr>
+          <w:rFonts w:ascii="Times New Roman" w:hAnsi="Times New Roman" w:cs="Times New Roman"/>
+          <w:sz w:val="24"/>
+          <w:szCs w:val="24"/>
+        </w:rPr>
+      </w:pPr>
+    </w:p>
+    <w:p>
+      <w:pPr>
+        <w:rPr>
+          <w:rFonts w:ascii="Times New Roman" w:hAnsi="Times New Roman" w:cs="Times New Roman"/>
+          <w:sz w:val="24"/>
+          <w:szCs w:val="24"/>
+        </w:rPr>
+      </w:pPr>
+    </w:p>
+    <w:p>
+      <w:pPr>
+        <w:rPr>
+          <w:rFonts w:ascii="Times New Roman" w:hAnsi="Times New Roman" w:cs="Times New Roman"/>
+          <w:sz w:val="24"/>
+          <w:szCs w:val="24"/>
+        </w:rPr>
+      </w:pPr>
+    </w:p>
+    <w:p>
+      <w:pPr>
+        <w:rPr>
+          <w:rFonts w:ascii="Times New Roman" w:hAnsi="Times New Roman" w:cs="Times New Roman"/>
+          <w:sz w:val="24"/>
+          <w:szCs w:val="24"/>
+        </w:rPr>
+      </w:pPr>
+    </w:p>
+    <w:p>
+      <w:pPr>
+        <w:rPr>
+          <w:rFonts w:ascii="Times New Roman" w:hAnsi="Times New Roman" w:cs="Times New Roman"/>
+          <w:sz w:val="24"/>
+          <w:szCs w:val="24"/>
+        </w:rPr>
+      </w:pPr>
+    </w:p>
+    <w:p>
+      <w:pPr>
+        <w:rPr>
+          <w:rFonts w:ascii="Times New Roman" w:hAnsi="Times New Roman" w:cs="Times New Roman"/>
+          <w:sz w:val="24"/>
+          <w:szCs w:val="24"/>
+        </w:rPr>
+      </w:pPr>
+    </w:p>
+    <w:p>
+      <w:pPr>
+        <w:rPr>
+          <w:rFonts w:ascii="Times New Roman" w:hAnsi="Times New Roman" w:cs="Times New Roman"/>
+          <w:sz w:val="24"/>
+          <w:szCs w:val="24"/>
+        </w:rPr>
+      </w:pPr>
+    </w:p>
+    <w:p>
+      <w:pPr>
+        <w:rPr>
+          <w:rFonts w:ascii="Times New Roman" w:hAnsi="Times New Roman" w:cs="Times New Roman"/>
+          <w:sz w:val="24"/>
+          <w:szCs w:val="24"/>
+        </w:rPr>
+      </w:pPr>
+    </w:p>
+    <w:p>
+      <w:pPr>
+        <w:rPr>
+          <w:rFonts w:ascii="Times New Roman" w:hAnsi="Times New Roman" w:cs="Times New Roman"/>
+          <w:sz w:val="24"/>
+          <w:szCs w:val="24"/>
+        </w:rPr>
+      </w:pPr>
+    </w:p>
+    <w:p>
+      <w:pPr>
+        <w:rPr>
+          <w:rFonts w:ascii="Times New Roman" w:hAnsi="Times New Roman" w:cs="Times New Roman"/>
+          <w:sz w:val="24"/>
+          <w:szCs w:val="24"/>
+        </w:rPr>
+      </w:pPr>
+    </w:p>
+    <w:p>
+      <w:pPr>
+        <w:rPr>
+          <w:rFonts w:ascii="Times New Roman" w:hAnsi="Times New Roman" w:cs="Times New Roman"/>
+          <w:sz w:val="24"/>
+          <w:szCs w:val="24"/>
+        </w:rPr>
+      </w:pPr>
     </w:p>
     <w:p>
       <w:pPr>
@@ -3415,6 +3934,76 @@
           <w:szCs w:val="24"/>
         </w:rPr>
       </w:pPr>
+      <w:r>
+        <w:rPr>
+          <w:rFonts w:ascii="Times New Roman" w:hAnsi="Times New Roman" w:cs="Times New Roman"/>
+          <w:noProof/>
+          <w:sz w:val="24"/>
+          <w:szCs w:val="24"/>
+        </w:rPr>
+        <w:drawing>
+          <wp:anchor distT="0" distB="0" distL="114300" distR="114300" simplePos="0" relativeHeight="251671552" behindDoc="0" locked="0" layoutInCell="1" allowOverlap="1" wp14:anchorId="71D81C3F" wp14:editId="3D3F1DCA">
+            <wp:simplePos x="0" y="0"/>
+            <wp:positionH relativeFrom="margin">
+              <wp:posOffset>427990</wp:posOffset>
+            </wp:positionH>
+            <wp:positionV relativeFrom="margin">
+              <wp:posOffset>4559300</wp:posOffset>
+            </wp:positionV>
+            <wp:extent cx="5295900" cy="3181350"/>
+            <wp:effectExtent l="0" t="0" r="0" b="0"/>
+            <wp:wrapSquare wrapText="bothSides"/>
+            <wp:docPr id="554199109" name="Imagen 9"/>
+            <wp:cNvGraphicFramePr>
+              <a:graphicFrameLocks xmlns:a="http://schemas.openxmlformats.org/drawingml/2006/main" noChangeAspect="1"/>
+            </wp:cNvGraphicFramePr>
+            <a:graphic xmlns:a="http://schemas.openxmlformats.org/drawingml/2006/main">
+              <a:graphicData uri="http://schemas.openxmlformats.org/drawingml/2006/picture">
+                <pic:pic xmlns:pic="http://schemas.openxmlformats.org/drawingml/2006/picture">
+                  <pic:nvPicPr>
+                    <pic:cNvPr id="0" name="Picture 9"/>
+                    <pic:cNvPicPr>
+                      <a:picLocks noChangeAspect="1" noChangeArrowheads="1"/>
+                    </pic:cNvPicPr>
+                  </pic:nvPicPr>
+                  <pic:blipFill>
+                    <a:blip r:embed="rId19" cstate="print">
+                      <a:extLst>
+                        <a:ext uri="{28A0092B-C50C-407E-A947-70E740481C1C}">
+                          <a14:useLocalDpi xmlns:a14="http://schemas.microsoft.com/office/drawing/2010/main" val="0"/>
+                        </a:ext>
+                      </a:extLst>
+                    </a:blip>
+                    <a:srcRect/>
+                    <a:stretch>
+                      <a:fillRect/>
+                    </a:stretch>
+                  </pic:blipFill>
+                  <pic:spPr bwMode="auto">
+                    <a:xfrm>
+                      <a:off x="0" y="0"/>
+                      <a:ext cx="5295900" cy="3181350"/>
+                    </a:xfrm>
+                    <a:prstGeom prst="rect">
+                      <a:avLst/>
+                    </a:prstGeom>
+                    <a:noFill/>
+                    <a:ln>
+                      <a:noFill/>
+                    </a:ln>
+                  </pic:spPr>
+                </pic:pic>
+              </a:graphicData>
+            </a:graphic>
+            <wp14:sizeRelH relativeFrom="margin">
+              <wp14:pctWidth>0</wp14:pctWidth>
+            </wp14:sizeRelH>
+            <wp14:sizeRelV relativeFrom="margin">
+              <wp14:pctHeight>0</wp14:pctHeight>
+            </wp14:sizeRelV>
+          </wp:anchor>
+        </w:drawing>
+      </w:r>
     </w:p>
     <w:p>
       <w:pPr>
@@ -3440,6 +4029,84 @@
       <w:pPr>
         <w:pStyle w:val="Prrafodelista"/>
       </w:pPr>
+    </w:p>
+    <w:p>
+      <w:pPr>
+        <w:pStyle w:val="Prrafodelista"/>
+      </w:pPr>
+    </w:p>
+    <w:p>
+      <w:pPr>
+        <w:pStyle w:val="Prrafodelista"/>
+      </w:pPr>
+      <w:r>
+        <w:rPr>
+          <w:noProof/>
+        </w:rPr>
+        <w:lastRenderedPageBreak/>
+        <w:drawing>
+          <wp:anchor distT="0" distB="0" distL="114300" distR="114300" simplePos="0" relativeHeight="251672576" behindDoc="0" locked="0" layoutInCell="1" allowOverlap="1" wp14:anchorId="19EED98E" wp14:editId="71C8BE72">
+            <wp:simplePos x="0" y="0"/>
+            <wp:positionH relativeFrom="margin">
+              <wp:align>right</wp:align>
+            </wp:positionH>
+            <wp:positionV relativeFrom="margin">
+              <wp:align>top</wp:align>
+            </wp:positionV>
+            <wp:extent cx="5255895" cy="3157855"/>
+            <wp:effectExtent l="0" t="0" r="1905" b="4445"/>
+            <wp:wrapSquare wrapText="bothSides"/>
+            <wp:docPr id="890431505" name="Imagen 10"/>
+            <wp:cNvGraphicFramePr>
+              <a:graphicFrameLocks xmlns:a="http://schemas.openxmlformats.org/drawingml/2006/main" noChangeAspect="1"/>
+            </wp:cNvGraphicFramePr>
+            <a:graphic xmlns:a="http://schemas.openxmlformats.org/drawingml/2006/main">
+              <a:graphicData uri="http://schemas.openxmlformats.org/drawingml/2006/picture">
+                <pic:pic xmlns:pic="http://schemas.openxmlformats.org/drawingml/2006/picture">
+                  <pic:nvPicPr>
+                    <pic:cNvPr id="0" name="Picture 10"/>
+                    <pic:cNvPicPr>
+                      <a:picLocks noChangeAspect="1" noChangeArrowheads="1"/>
+                    </pic:cNvPicPr>
+                  </pic:nvPicPr>
+                  <pic:blipFill>
+                    <a:blip r:embed="rId20" cstate="print">
+                      <a:extLst>
+                        <a:ext uri="{28A0092B-C50C-407E-A947-70E740481C1C}">
+                          <a14:useLocalDpi xmlns:a14="http://schemas.microsoft.com/office/drawing/2010/main" val="0"/>
+                        </a:ext>
+                      </a:extLst>
+                    </a:blip>
+                    <a:srcRect/>
+                    <a:stretch>
+                      <a:fillRect/>
+                    </a:stretch>
+                  </pic:blipFill>
+                  <pic:spPr bwMode="auto">
+                    <a:xfrm>
+                      <a:off x="0" y="0"/>
+                      <a:ext cx="5255895" cy="3157855"/>
+                    </a:xfrm>
+                    <a:prstGeom prst="rect">
+                      <a:avLst/>
+                    </a:prstGeom>
+                    <a:noFill/>
+                    <a:ln>
+                      <a:noFill/>
+                    </a:ln>
+                  </pic:spPr>
+                </pic:pic>
+              </a:graphicData>
+            </a:graphic>
+            <wp14:sizeRelH relativeFrom="margin">
+              <wp14:pctWidth>0</wp14:pctWidth>
+            </wp14:sizeRelH>
+            <wp14:sizeRelV relativeFrom="margin">
+              <wp14:pctHeight>0</wp14:pctHeight>
+            </wp14:sizeRelV>
+          </wp:anchor>
+        </w:drawing>
+      </w:r>
     </w:p>
     <w:sectPr>
       <w:pgSz w:w="11909" w:h="16834"/>

</xml_diff>